<commit_message>
fix cetak drh + foto
</commit_message>
<xml_diff>
--- a/templates/template_drh.docx
+++ b/templates/template_drh.docx
@@ -117,6 +117,8 @@
       <w:r>
         <w:t xml:space="preserve">  2002 </w:t>
       </w:r>
+      <w:bookmarkStart w:id="0" w:name="_GoBack"/>
+      <w:bookmarkEnd w:id="0"/>
     </w:p>
     <w:p>
       <w:pPr>
@@ -335,176 +337,59 @@
           <w:sz w:val="22"/>
         </w:rPr>
         <w:tab/>
-        <w:t xml:space="preserve">Pas photo </w:t>
-      </w:r>
-    </w:p>
-    <w:p>
-      <w:pPr>
-        <w:tabs>
-          <w:tab w:val="center" w:pos="979"/>
-          <w:tab w:val="center" w:pos="1435"/>
-          <w:tab w:val="center" w:pos="4483"/>
-          <w:tab w:val="center" w:pos="6696"/>
-          <w:tab w:val="center" w:pos="7608"/>
-          <w:tab w:val="center" w:pos="8352"/>
-          <w:tab w:val="right" w:pos="11005"/>
-        </w:tabs>
-        <w:spacing w:after="9" w:line="259" w:lineRule="auto"/>
-        <w:ind w:left="0" w:right="0" w:firstLine="0"/>
-        <w:jc w:val="left"/>
-      </w:pPr>
+      </w:r>
       <w:r>
         <w:rPr>
-          <w:rFonts w:ascii="Calibri" w:eastAsia="Calibri" w:hAnsi="Calibri" w:cs="Calibri"/>
+          <w:noProof/>
           <w:sz w:val="22"/>
         </w:rPr>
-        <w:tab/>
+        <w:drawing>
+          <wp:inline distT="0" distB="0" distL="0" distR="0">
+            <wp:extent cx="1190625" cy="1190625"/>
+            <wp:effectExtent l="0" t="0" r="9525" b="9525"/>
+            <wp:docPr id="1" name="Picture 1" descr="[a.foto;ope=changepic;from=[val];tagpos=inside;adjust;unique]"/>
+            <wp:cNvGraphicFramePr>
+              <a:graphicFrameLocks xmlns:a="http://schemas.openxmlformats.org/drawingml/2006/main" noChangeAspect="1"/>
+            </wp:cNvGraphicFramePr>
+            <a:graphic xmlns:a="http://schemas.openxmlformats.org/drawingml/2006/main">
+              <a:graphicData uri="http://schemas.openxmlformats.org/drawingml/2006/picture">
+                <pic:pic xmlns:pic="http://schemas.openxmlformats.org/drawingml/2006/picture">
+                  <pic:nvPicPr>
+                    <pic:cNvPr id="1" name="noimage.jpg"/>
+                    <pic:cNvPicPr/>
+                  </pic:nvPicPr>
+                  <pic:blipFill>
+                    <a:blip r:embed="rId6">
+                      <a:extLst>
+                        <a:ext uri="{28A0092B-C50C-407E-A947-70E740481C1C}">
+                          <a14:useLocalDpi xmlns:a14="http://schemas.microsoft.com/office/drawing/2010/main" val="0"/>
+                        </a:ext>
+                      </a:extLst>
+                    </a:blip>
+                    <a:stretch>
+                      <a:fillRect/>
+                    </a:stretch>
+                  </pic:blipFill>
+                  <pic:spPr>
+                    <a:xfrm>
+                      <a:off x="0" y="0"/>
+                      <a:ext cx="1190625" cy="1190625"/>
+                    </a:xfrm>
+                    <a:prstGeom prst="rect">
+                      <a:avLst/>
+                    </a:prstGeom>
+                  </pic:spPr>
+                </pic:pic>
+              </a:graphicData>
+            </a:graphic>
+          </wp:inline>
+        </w:drawing>
       </w:r>
       <w:r>
         <w:rPr>
           <w:sz w:val="22"/>
         </w:rPr>
         <w:t xml:space="preserve"> </w:t>
-      </w:r>
-      <w:r>
-        <w:rPr>
-          <w:sz w:val="22"/>
-        </w:rPr>
-        <w:tab/>
-        <w:t xml:space="preserve"> </w:t>
-      </w:r>
-      <w:r>
-        <w:rPr>
-          <w:sz w:val="22"/>
-        </w:rPr>
-        <w:tab/>
-        <w:t xml:space="preserve"> </w:t>
-      </w:r>
-      <w:r>
-        <w:rPr>
-          <w:sz w:val="22"/>
-        </w:rPr>
-        <w:tab/>
-        <w:t xml:space="preserve"> </w:t>
-      </w:r>
-      <w:r>
-        <w:rPr>
-          <w:sz w:val="22"/>
-        </w:rPr>
-        <w:tab/>
-        <w:t xml:space="preserve"> </w:t>
-      </w:r>
-      <w:r>
-        <w:rPr>
-          <w:sz w:val="22"/>
-        </w:rPr>
-        <w:tab/>
-        <w:t xml:space="preserve"> </w:t>
-      </w:r>
-      <w:r>
-        <w:rPr>
-          <w:sz w:val="22"/>
-        </w:rPr>
-        <w:tab/>
-      </w:r>
-      <w:proofErr w:type="spellStart"/>
-      <w:r>
-        <w:rPr>
-          <w:sz w:val="22"/>
-        </w:rPr>
-        <w:t>Hitam</w:t>
-      </w:r>
-      <w:proofErr w:type="spellEnd"/>
-      <w:r>
-        <w:rPr>
-          <w:sz w:val="22"/>
-        </w:rPr>
-        <w:t xml:space="preserve"> </w:t>
-      </w:r>
-      <w:proofErr w:type="spellStart"/>
-      <w:r>
-        <w:rPr>
-          <w:sz w:val="22"/>
-        </w:rPr>
-        <w:t>putih</w:t>
-      </w:r>
-      <w:proofErr w:type="spellEnd"/>
-      <w:r>
-        <w:rPr>
-          <w:sz w:val="22"/>
-        </w:rPr>
-        <w:t xml:space="preserve"> </w:t>
-      </w:r>
-    </w:p>
-    <w:p>
-      <w:pPr>
-        <w:tabs>
-          <w:tab w:val="center" w:pos="979"/>
-          <w:tab w:val="center" w:pos="1435"/>
-          <w:tab w:val="center" w:pos="4483"/>
-          <w:tab w:val="center" w:pos="6696"/>
-          <w:tab w:val="center" w:pos="7608"/>
-          <w:tab w:val="center" w:pos="8352"/>
-          <w:tab w:val="center" w:pos="10382"/>
-        </w:tabs>
-        <w:spacing w:after="9" w:line="259" w:lineRule="auto"/>
-        <w:ind w:left="0" w:right="0" w:firstLine="0"/>
-        <w:jc w:val="left"/>
-      </w:pPr>
-      <w:r>
-        <w:rPr>
-          <w:rFonts w:ascii="Calibri" w:eastAsia="Calibri" w:hAnsi="Calibri" w:cs="Calibri"/>
-          <w:sz w:val="22"/>
-        </w:rPr>
-        <w:tab/>
-      </w:r>
-      <w:r>
-        <w:rPr>
-          <w:sz w:val="22"/>
-        </w:rPr>
-        <w:t xml:space="preserve"> </w:t>
-      </w:r>
-      <w:r>
-        <w:rPr>
-          <w:sz w:val="22"/>
-        </w:rPr>
-        <w:tab/>
-        <w:t xml:space="preserve"> </w:t>
-      </w:r>
-      <w:r>
-        <w:rPr>
-          <w:sz w:val="22"/>
-        </w:rPr>
-        <w:tab/>
-        <w:t xml:space="preserve"> </w:t>
-      </w:r>
-      <w:r>
-        <w:rPr>
-          <w:sz w:val="22"/>
-        </w:rPr>
-        <w:tab/>
-        <w:t xml:space="preserve"> </w:t>
-      </w:r>
-      <w:r>
-        <w:rPr>
-          <w:sz w:val="22"/>
-        </w:rPr>
-        <w:tab/>
-        <w:t xml:space="preserve"> </w:t>
-      </w:r>
-      <w:r>
-        <w:rPr>
-          <w:sz w:val="22"/>
-        </w:rPr>
-        <w:tab/>
-        <w:t xml:space="preserve"> </w:t>
-      </w:r>
-      <w:r>
-        <w:rPr>
-          <w:sz w:val="22"/>
-        </w:rPr>
-        <w:tab/>
-        <w:t xml:space="preserve">3 x 4 cm </w:t>
       </w:r>
     </w:p>
     <w:p>
@@ -622,13 +507,7 @@
           <w:sz w:val="22"/>
         </w:rPr>
         <w:tab/>
-        <w:t xml:space="preserve">  </w:t>
-      </w:r>
-      <w:r>
-        <w:rPr>
-          <w:sz w:val="22"/>
-        </w:rPr>
-        <w:t xml:space="preserve"> </w:t>
+        <w:t xml:space="preserve">   </w:t>
       </w:r>
       <w:r>
         <w:rPr>
@@ -1492,26 +1371,14 @@
               <w:rPr>
                 <w:sz w:val="22"/>
               </w:rPr>
-              <w:t xml:space="preserve">] </w:t>
-            </w:r>
-            <w:r>
-              <w:rPr>
-                <w:sz w:val="22"/>
-              </w:rPr>
-              <w:t>[</w:t>
+              <w:t>] [</w:t>
             </w:r>
             <w:proofErr w:type="spellStart"/>
             <w:r>
               <w:rPr>
                 <w:sz w:val="22"/>
               </w:rPr>
-              <w:t>a.</w:t>
-            </w:r>
-            <w:r>
-              <w:rPr>
-                <w:sz w:val="22"/>
-              </w:rPr>
-              <w:t>gol_ruang</w:t>
+              <w:t>a.gol_ruang</w:t>
             </w:r>
             <w:proofErr w:type="spellEnd"/>
             <w:r>
@@ -2118,13 +1985,7 @@
               <w:rPr>
                 <w:sz w:val="22"/>
               </w:rPr>
-              <w:t xml:space="preserve"> </w:t>
-            </w:r>
-            <w:r>
-              <w:rPr>
-                <w:sz w:val="22"/>
-              </w:rPr>
-              <w:t xml:space="preserve"> </w:t>
+              <w:t xml:space="preserve">  </w:t>
             </w:r>
             <w:r>
               <w:rPr>
@@ -3120,6 +2981,7 @@
               <w:rPr>
                 <w:sz w:val="22"/>
               </w:rPr>
+              <w:lastRenderedPageBreak/>
               <w:t xml:space="preserve">  </w:t>
             </w:r>
           </w:p>
@@ -3146,6 +3008,7 @@
               <w:rPr>
                 <w:sz w:val="22"/>
               </w:rPr>
+              <w:lastRenderedPageBreak/>
               <w:t xml:space="preserve">  </w:t>
             </w:r>
           </w:p>
@@ -3199,6 +3062,7 @@
               <w:rPr>
                 <w:sz w:val="22"/>
               </w:rPr>
+              <w:lastRenderedPageBreak/>
               <w:t xml:space="preserve"> </w:t>
             </w:r>
             <w:proofErr w:type="spellStart"/>
@@ -3239,7 +3103,6 @@
               <w:rPr>
                 <w:sz w:val="22"/>
               </w:rPr>
-              <w:lastRenderedPageBreak/>
               <w:t xml:space="preserve">  </w:t>
             </w:r>
           </w:p>
@@ -4704,32 +4567,32 @@
     <w:tbl>
       <w:tblPr>
         <w:tblStyle w:val="TableGrid"/>
-        <w:tblW w:w="11630" w:type="dxa"/>
+        <w:tblW w:w="11707" w:type="dxa"/>
         <w:tblInd w:w="-110" w:type="dxa"/>
+        <w:tblLayout w:type="fixed"/>
         <w:tblCellMar>
           <w:top w:w="28" w:type="dxa"/>
           <w:left w:w="106" w:type="dxa"/>
           <w:bottom w:w="11" w:type="dxa"/>
-          <w:right w:w="0" w:type="dxa"/>
         </w:tblCellMar>
         <w:tblLook w:val="04A0" w:firstRow="1" w:lastRow="0" w:firstColumn="1" w:lastColumn="0" w:noHBand="0" w:noVBand="1"/>
       </w:tblPr>
       <w:tblGrid>
-        <w:gridCol w:w="624"/>
-        <w:gridCol w:w="1958"/>
-        <w:gridCol w:w="1694"/>
-        <w:gridCol w:w="1306"/>
-        <w:gridCol w:w="1896"/>
-        <w:gridCol w:w="1176"/>
-        <w:gridCol w:w="2976"/>
+        <w:gridCol w:w="428"/>
+        <w:gridCol w:w="1646"/>
+        <w:gridCol w:w="1523"/>
+        <w:gridCol w:w="2108"/>
+        <w:gridCol w:w="1991"/>
+        <w:gridCol w:w="2251"/>
+        <w:gridCol w:w="1760"/>
       </w:tblGrid>
       <w:tr>
         <w:trPr>
-          <w:trHeight w:val="1338"/>
+          <w:trHeight w:val="1270"/>
         </w:trPr>
         <w:tc>
           <w:tcPr>
-            <w:tcW w:w="624" w:type="dxa"/>
+            <w:tcW w:w="428" w:type="dxa"/>
             <w:tcBorders>
               <w:top w:val="single" w:sz="8" w:space="0" w:color="000000"/>
               <w:left w:val="single" w:sz="8" w:space="0" w:color="000000"/>
@@ -4778,7 +4641,7 @@
         </w:tc>
         <w:tc>
           <w:tcPr>
-            <w:tcW w:w="1958" w:type="dxa"/>
+            <w:tcW w:w="1646" w:type="dxa"/>
             <w:tcBorders>
               <w:top w:val="single" w:sz="8" w:space="0" w:color="000000"/>
               <w:left w:val="single" w:sz="4" w:space="0" w:color="000000"/>
@@ -4828,7 +4691,7 @@
         </w:tc>
         <w:tc>
           <w:tcPr>
-            <w:tcW w:w="1694" w:type="dxa"/>
+            <w:tcW w:w="1523" w:type="dxa"/>
             <w:tcBorders>
               <w:top w:val="single" w:sz="8" w:space="0" w:color="000000"/>
               <w:left w:val="single" w:sz="4" w:space="0" w:color="000000"/>
@@ -4877,7 +4740,7 @@
         </w:tc>
         <w:tc>
           <w:tcPr>
-            <w:tcW w:w="1306" w:type="dxa"/>
+            <w:tcW w:w="2108" w:type="dxa"/>
             <w:tcBorders>
               <w:top w:val="single" w:sz="8" w:space="0" w:color="000000"/>
               <w:left w:val="single" w:sz="4" w:space="0" w:color="000000"/>
@@ -4926,7 +4789,7 @@
         </w:tc>
         <w:tc>
           <w:tcPr>
-            <w:tcW w:w="1896" w:type="dxa"/>
+            <w:tcW w:w="1991" w:type="dxa"/>
             <w:tcBorders>
               <w:top w:val="single" w:sz="8" w:space="0" w:color="000000"/>
               <w:left w:val="single" w:sz="4" w:space="0" w:color="000000"/>
@@ -4975,7 +4838,7 @@
         </w:tc>
         <w:tc>
           <w:tcPr>
-            <w:tcW w:w="1176" w:type="dxa"/>
+            <w:tcW w:w="2251" w:type="dxa"/>
             <w:tcBorders>
               <w:top w:val="single" w:sz="8" w:space="0" w:color="000000"/>
               <w:left w:val="single" w:sz="4" w:space="0" w:color="000000"/>
@@ -5024,7 +4887,7 @@
         </w:tc>
         <w:tc>
           <w:tcPr>
-            <w:tcW w:w="2976" w:type="dxa"/>
+            <w:tcW w:w="1760" w:type="dxa"/>
             <w:tcBorders>
               <w:top w:val="single" w:sz="8" w:space="0" w:color="000000"/>
               <w:left w:val="single" w:sz="4" w:space="0" w:color="000000"/>
@@ -5075,11 +4938,11 @@
       </w:tr>
       <w:tr>
         <w:trPr>
-          <w:trHeight w:val="288"/>
+          <w:trHeight w:val="273"/>
         </w:trPr>
         <w:tc>
           <w:tcPr>
-            <w:tcW w:w="624" w:type="dxa"/>
+            <w:tcW w:w="428" w:type="dxa"/>
             <w:tcBorders>
               <w:top w:val="single" w:sz="4" w:space="0" w:color="000000"/>
               <w:left w:val="single" w:sz="8" w:space="0" w:color="000000"/>
@@ -5100,7 +4963,7 @@
         </w:tc>
         <w:tc>
           <w:tcPr>
-            <w:tcW w:w="1958" w:type="dxa"/>
+            <w:tcW w:w="1646" w:type="dxa"/>
             <w:tcBorders>
               <w:top w:val="single" w:sz="4" w:space="0" w:color="000000"/>
               <w:left w:val="single" w:sz="4" w:space="0" w:color="000000"/>
@@ -5121,7 +4984,7 @@
         </w:tc>
         <w:tc>
           <w:tcPr>
-            <w:tcW w:w="1694" w:type="dxa"/>
+            <w:tcW w:w="1523" w:type="dxa"/>
             <w:tcBorders>
               <w:top w:val="single" w:sz="4" w:space="0" w:color="000000"/>
               <w:left w:val="single" w:sz="4" w:space="0" w:color="000000"/>
@@ -5142,7 +5005,7 @@
         </w:tc>
         <w:tc>
           <w:tcPr>
-            <w:tcW w:w="1306" w:type="dxa"/>
+            <w:tcW w:w="2108" w:type="dxa"/>
             <w:tcBorders>
               <w:top w:val="single" w:sz="4" w:space="0" w:color="000000"/>
               <w:left w:val="single" w:sz="4" w:space="0" w:color="000000"/>
@@ -5163,7 +5026,7 @@
         </w:tc>
         <w:tc>
           <w:tcPr>
-            <w:tcW w:w="1896" w:type="dxa"/>
+            <w:tcW w:w="1991" w:type="dxa"/>
             <w:tcBorders>
               <w:top w:val="single" w:sz="4" w:space="0" w:color="000000"/>
               <w:left w:val="single" w:sz="4" w:space="0" w:color="000000"/>
@@ -5184,7 +5047,7 @@
         </w:tc>
         <w:tc>
           <w:tcPr>
-            <w:tcW w:w="1176" w:type="dxa"/>
+            <w:tcW w:w="2251" w:type="dxa"/>
             <w:tcBorders>
               <w:top w:val="single" w:sz="4" w:space="0" w:color="000000"/>
               <w:left w:val="single" w:sz="4" w:space="0" w:color="000000"/>
@@ -5205,7 +5068,7 @@
         </w:tc>
         <w:tc>
           <w:tcPr>
-            <w:tcW w:w="2976" w:type="dxa"/>
+            <w:tcW w:w="1760" w:type="dxa"/>
             <w:tcBorders>
               <w:top w:val="single" w:sz="4" w:space="0" w:color="000000"/>
               <w:left w:val="single" w:sz="4" w:space="0" w:color="000000"/>
@@ -5227,11 +5090,11 @@
       </w:tr>
       <w:tr>
         <w:trPr>
-          <w:trHeight w:val="288"/>
+          <w:trHeight w:val="273"/>
         </w:trPr>
         <w:tc>
           <w:tcPr>
-            <w:tcW w:w="624" w:type="dxa"/>
+            <w:tcW w:w="428" w:type="dxa"/>
             <w:tcBorders>
               <w:top w:val="single" w:sz="4" w:space="0" w:color="000000"/>
               <w:left w:val="single" w:sz="8" w:space="0" w:color="000000"/>
@@ -5245,11 +5108,22 @@
               <w:ind w:left="0" w:right="101" w:firstLine="0"/>
               <w:jc w:val="center"/>
             </w:pPr>
-          </w:p>
-        </w:tc>
-        <w:tc>
-          <w:tcPr>
-            <w:tcW w:w="1958" w:type="dxa"/>
+            <w:r>
+              <w:t>[</w:t>
+            </w:r>
+            <w:proofErr w:type="gramStart"/>
+            <w:r>
+              <w:t>pend</w:t>
+            </w:r>
+            <w:proofErr w:type="gramEnd"/>
+            <w:r>
+              <w:t>.#]</w:t>
+            </w:r>
+          </w:p>
+        </w:tc>
+        <w:tc>
+          <w:tcPr>
+            <w:tcW w:w="1646" w:type="dxa"/>
             <w:tcBorders>
               <w:top w:val="single" w:sz="4" w:space="0" w:color="000000"/>
               <w:left w:val="single" w:sz="4" w:space="0" w:color="000000"/>
@@ -5263,29 +5137,68 @@
               <w:ind w:left="0" w:right="101" w:firstLine="0"/>
               <w:jc w:val="center"/>
             </w:pPr>
-          </w:p>
-        </w:tc>
-        <w:tc>
-          <w:tcPr>
-            <w:tcW w:w="1694" w:type="dxa"/>
-            <w:tcBorders>
-              <w:top w:val="single" w:sz="4" w:space="0" w:color="000000"/>
-              <w:left w:val="single" w:sz="4" w:space="0" w:color="000000"/>
-              <w:bottom w:val="single" w:sz="4" w:space="0" w:color="000000"/>
-              <w:right w:val="single" w:sz="4" w:space="0" w:color="000000"/>
-            </w:tcBorders>
-          </w:tcPr>
-          <w:p>
-            <w:pPr>
-              <w:spacing w:after="0" w:line="259" w:lineRule="auto"/>
-              <w:ind w:left="0" w:right="115" w:firstLine="0"/>
-              <w:jc w:val="center"/>
-            </w:pPr>
-          </w:p>
-        </w:tc>
-        <w:tc>
-          <w:tcPr>
-            <w:tcW w:w="1306" w:type="dxa"/>
+            <w:r>
+              <w:t>[</w:t>
+            </w:r>
+            <w:proofErr w:type="spellStart"/>
+            <w:r>
+              <w:t>pend.tk_pendidikan_text</w:t>
+            </w:r>
+            <w:proofErr w:type="spellEnd"/>
+            <w:r>
+              <w:t>]</w:t>
+            </w:r>
+          </w:p>
+        </w:tc>
+        <w:tc>
+          <w:tcPr>
+            <w:tcW w:w="1523" w:type="dxa"/>
+            <w:tcBorders>
+              <w:top w:val="single" w:sz="4" w:space="0" w:color="000000"/>
+              <w:left w:val="single" w:sz="4" w:space="0" w:color="000000"/>
+              <w:bottom w:val="single" w:sz="4" w:space="0" w:color="000000"/>
+              <w:right w:val="single" w:sz="4" w:space="0" w:color="000000"/>
+            </w:tcBorders>
+          </w:tcPr>
+          <w:p>
+            <w:pPr>
+              <w:spacing w:after="0" w:line="259" w:lineRule="auto"/>
+              <w:ind w:left="0" w:right="94" w:firstLine="0"/>
+              <w:jc w:val="center"/>
+            </w:pPr>
+            <w:r>
+              <w:rPr>
+                <w:noProof/>
+                <w:lang w:val="en-US"/>
+              </w:rPr>
+              <w:t>[pend</w:t>
+            </w:r>
+            <w:r>
+              <w:rPr>
+                <w:noProof/>
+                <w:lang w:val="en-US"/>
+              </w:rPr>
+              <w:t>.</w:t>
+            </w:r>
+            <w:r>
+              <w:rPr>
+                <w:noProof/>
+                <w:lang w:val="en-US"/>
+              </w:rPr>
+              <w:t>NAMA_SEKOLAH</w:t>
+            </w:r>
+            <w:r>
+              <w:rPr>
+                <w:noProof/>
+                <w:lang w:val="en-US"/>
+              </w:rPr>
+              <w:t>;block=tbs:row]</w:t>
+            </w:r>
+          </w:p>
+        </w:tc>
+        <w:tc>
+          <w:tcPr>
+            <w:tcW w:w="2108" w:type="dxa"/>
             <w:tcBorders>
               <w:top w:val="single" w:sz="4" w:space="0" w:color="000000"/>
               <w:left w:val="single" w:sz="4" w:space="0" w:color="000000"/>
@@ -5299,11 +5212,22 @@
               <w:ind w:left="0" w:right="101" w:firstLine="0"/>
               <w:jc w:val="center"/>
             </w:pPr>
-          </w:p>
-        </w:tc>
-        <w:tc>
-          <w:tcPr>
-            <w:tcW w:w="1896" w:type="dxa"/>
+            <w:r>
+              <w:t>[</w:t>
+            </w:r>
+            <w:proofErr w:type="gramStart"/>
+            <w:r>
+              <w:t>pend</w:t>
+            </w:r>
+            <w:proofErr w:type="gramEnd"/>
+            <w:r>
+              <w:t>. NAMA_PENDIDIKAN]</w:t>
+            </w:r>
+          </w:p>
+        </w:tc>
+        <w:tc>
+          <w:tcPr>
+            <w:tcW w:w="1991" w:type="dxa"/>
             <w:tcBorders>
               <w:top w:val="single" w:sz="4" w:space="0" w:color="000000"/>
               <w:left w:val="single" w:sz="4" w:space="0" w:color="000000"/>
@@ -5317,11 +5241,30 @@
               <w:ind w:left="0" w:right="106" w:firstLine="0"/>
               <w:jc w:val="center"/>
             </w:pPr>
-          </w:p>
-        </w:tc>
-        <w:tc>
-          <w:tcPr>
-            <w:tcW w:w="1176" w:type="dxa"/>
+            <w:r>
+              <w:t>[</w:t>
+            </w:r>
+            <w:proofErr w:type="gramStart"/>
+            <w:r>
+              <w:t>pend</w:t>
+            </w:r>
+            <w:proofErr w:type="gramEnd"/>
+            <w:r>
+              <w:t>. NOMOR_IJASAH]</w:t>
+            </w:r>
+            <w:proofErr w:type="gramStart"/>
+            <w:r>
+              <w:t>/[</w:t>
+            </w:r>
+            <w:proofErr w:type="gramEnd"/>
+            <w:r>
+              <w:t>pend. TAHUN_LULUS]</w:t>
+            </w:r>
+          </w:p>
+        </w:tc>
+        <w:tc>
+          <w:tcPr>
+            <w:tcW w:w="2251" w:type="dxa"/>
             <w:tcBorders>
               <w:top w:val="single" w:sz="4" w:space="0" w:color="000000"/>
               <w:left w:val="single" w:sz="4" w:space="0" w:color="000000"/>
@@ -5339,7 +5282,7 @@
         </w:tc>
         <w:tc>
           <w:tcPr>
-            <w:tcW w:w="2976" w:type="dxa"/>
+            <w:tcW w:w="1760" w:type="dxa"/>
             <w:tcBorders>
               <w:top w:val="single" w:sz="4" w:space="0" w:color="000000"/>
               <w:left w:val="single" w:sz="4" w:space="0" w:color="000000"/>
@@ -5363,8 +5306,6 @@
         <w:ind w:left="0" w:right="0" w:firstLine="0"/>
         <w:jc w:val="left"/>
       </w:pPr>
-      <w:bookmarkStart w:id="0" w:name="_GoBack"/>
-      <w:bookmarkEnd w:id="0"/>
       <w:r>
         <w:t xml:space="preserve"> </w:t>
       </w:r>
@@ -5526,7 +5467,6 @@
           <w:top w:w="28" w:type="dxa"/>
           <w:left w:w="106" w:type="dxa"/>
           <w:bottom w:w="11" w:type="dxa"/>
-          <w:right w:w="0" w:type="dxa"/>
         </w:tblCellMar>
         <w:tblLook w:val="04A0" w:firstRow="1" w:lastRow="0" w:firstColumn="1" w:lastColumn="0" w:noHBand="0" w:noVBand="1"/>
       </w:tblPr>
@@ -6238,12 +6178,14 @@
               <w:bottom w:val="single" w:sz="4" w:space="0" w:color="000000"/>
               <w:right w:val="single" w:sz="4" w:space="0" w:color="000000"/>
             </w:tcBorders>
-          </w:tcPr>
-          <w:p>
-            <w:pPr>
-              <w:spacing w:after="0" w:line="259" w:lineRule="auto"/>
-              <w:ind w:left="0" w:right="106" w:firstLine="0"/>
-              <w:jc w:val="center"/>
+            <w:vAlign w:val="center"/>
+          </w:tcPr>
+          <w:p>
+            <w:pPr>
+              <w:rPr>
+                <w:noProof/>
+                <w:lang w:val="en-US"/>
+              </w:rPr>
             </w:pPr>
           </w:p>
         </w:tc>
@@ -6495,26 +6437,25 @@
     <w:tbl>
       <w:tblPr>
         <w:tblStyle w:val="TableGrid"/>
-        <w:tblW w:w="11390" w:type="dxa"/>
+        <w:tblW w:w="13275" w:type="dxa"/>
         <w:tblInd w:w="-14" w:type="dxa"/>
         <w:tblCellMar>
           <w:top w:w="22" w:type="dxa"/>
           <w:left w:w="106" w:type="dxa"/>
-          <w:bottom w:w="0" w:type="dxa"/>
           <w:right w:w="7" w:type="dxa"/>
         </w:tblCellMar>
         <w:tblLook w:val="04A0" w:firstRow="1" w:lastRow="0" w:firstColumn="1" w:lastColumn="0" w:noHBand="0" w:noVBand="1"/>
       </w:tblPr>
       <w:tblGrid>
-        <w:gridCol w:w="648"/>
-        <w:gridCol w:w="1363"/>
-        <w:gridCol w:w="941"/>
-        <w:gridCol w:w="1358"/>
-        <w:gridCol w:w="1411"/>
-        <w:gridCol w:w="1133"/>
-        <w:gridCol w:w="1277"/>
-        <w:gridCol w:w="1363"/>
-        <w:gridCol w:w="1896"/>
+        <w:gridCol w:w="791"/>
+        <w:gridCol w:w="3269"/>
+        <w:gridCol w:w="1647"/>
+        <w:gridCol w:w="2658"/>
+        <w:gridCol w:w="903"/>
+        <w:gridCol w:w="1003"/>
+        <w:gridCol w:w="951"/>
+        <w:gridCol w:w="643"/>
+        <w:gridCol w:w="1410"/>
       </w:tblGrid>
       <w:tr>
         <w:trPr>
@@ -6522,7 +6463,7 @@
         </w:trPr>
         <w:tc>
           <w:tcPr>
-            <w:tcW w:w="648" w:type="dxa"/>
+            <w:tcW w:w="791" w:type="dxa"/>
             <w:tcBorders>
               <w:top w:val="single" w:sz="8" w:space="0" w:color="000000"/>
               <w:left w:val="single" w:sz="8" w:space="0" w:color="000000"/>
@@ -6543,7 +6484,7 @@
         </w:tc>
         <w:tc>
           <w:tcPr>
-            <w:tcW w:w="1363" w:type="dxa"/>
+            <w:tcW w:w="3269" w:type="dxa"/>
             <w:tcBorders>
               <w:top w:val="single" w:sz="8" w:space="0" w:color="000000"/>
               <w:left w:val="single" w:sz="4" w:space="0" w:color="000000"/>
@@ -6564,7 +6505,7 @@
         </w:tc>
         <w:tc>
           <w:tcPr>
-            <w:tcW w:w="941" w:type="dxa"/>
+            <w:tcW w:w="1647" w:type="dxa"/>
             <w:tcBorders>
               <w:top w:val="single" w:sz="8" w:space="0" w:color="000000"/>
               <w:left w:val="single" w:sz="4" w:space="0" w:color="000000"/>
@@ -6585,7 +6526,7 @@
         </w:tc>
         <w:tc>
           <w:tcPr>
-            <w:tcW w:w="1358" w:type="dxa"/>
+            <w:tcW w:w="2658" w:type="dxa"/>
             <w:tcBorders>
               <w:top w:val="single" w:sz="8" w:space="0" w:color="000000"/>
               <w:left w:val="single" w:sz="4" w:space="0" w:color="000000"/>
@@ -6605,7 +6546,7 @@
         </w:tc>
         <w:tc>
           <w:tcPr>
-            <w:tcW w:w="1411" w:type="dxa"/>
+            <w:tcW w:w="903" w:type="dxa"/>
             <w:tcBorders>
               <w:top w:val="single" w:sz="8" w:space="0" w:color="000000"/>
               <w:left w:val="single" w:sz="4" w:space="0" w:color="000000"/>
@@ -6626,7 +6567,7 @@
         </w:tc>
         <w:tc>
           <w:tcPr>
-            <w:tcW w:w="3773" w:type="dxa"/>
+            <w:tcW w:w="2597" w:type="dxa"/>
             <w:gridSpan w:val="3"/>
             <w:tcBorders>
               <w:top w:val="single" w:sz="8" w:space="0" w:color="000000"/>
@@ -6656,7 +6597,7 @@
         </w:tc>
         <w:tc>
           <w:tcPr>
-            <w:tcW w:w="1896" w:type="dxa"/>
+            <w:tcW w:w="1410" w:type="dxa"/>
             <w:tcBorders>
               <w:top w:val="single" w:sz="8" w:space="0" w:color="000000"/>
               <w:left w:val="single" w:sz="4" w:space="0" w:color="000000"/>
@@ -6682,7 +6623,7 @@
         </w:trPr>
         <w:tc>
           <w:tcPr>
-            <w:tcW w:w="648" w:type="dxa"/>
+            <w:tcW w:w="791" w:type="dxa"/>
             <w:vMerge w:val="restart"/>
             <w:tcBorders>
               <w:top w:val="nil"/>
@@ -6701,6 +6642,7 @@
               <w:rPr>
                 <w:sz w:val="20"/>
               </w:rPr>
+              <w:lastRenderedPageBreak/>
               <w:t xml:space="preserve">NO. </w:t>
             </w:r>
           </w:p>
@@ -6733,7 +6675,7 @@
         </w:tc>
         <w:tc>
           <w:tcPr>
-            <w:tcW w:w="1363" w:type="dxa"/>
+            <w:tcW w:w="3269" w:type="dxa"/>
             <w:vMerge w:val="restart"/>
             <w:tcBorders>
               <w:top w:val="nil"/>
@@ -6784,7 +6726,7 @@
         </w:tc>
         <w:tc>
           <w:tcPr>
-            <w:tcW w:w="941" w:type="dxa"/>
+            <w:tcW w:w="1647" w:type="dxa"/>
             <w:vMerge w:val="restart"/>
             <w:tcBorders>
               <w:top w:val="nil"/>
@@ -6821,7 +6763,7 @@
         </w:tc>
         <w:tc>
           <w:tcPr>
-            <w:tcW w:w="1358" w:type="dxa"/>
+            <w:tcW w:w="2658" w:type="dxa"/>
             <w:vMerge w:val="restart"/>
             <w:tcBorders>
               <w:top w:val="nil"/>
@@ -6871,7 +6813,7 @@
         </w:tc>
         <w:tc>
           <w:tcPr>
-            <w:tcW w:w="1411" w:type="dxa"/>
+            <w:tcW w:w="903" w:type="dxa"/>
             <w:vMerge w:val="restart"/>
             <w:tcBorders>
               <w:top w:val="nil"/>
@@ -6922,7 +6864,7 @@
         </w:tc>
         <w:tc>
           <w:tcPr>
-            <w:tcW w:w="3773" w:type="dxa"/>
+            <w:tcW w:w="2597" w:type="dxa"/>
             <w:gridSpan w:val="3"/>
             <w:tcBorders>
               <w:top w:val="nil"/>
@@ -6947,7 +6889,7 @@
         </w:tc>
         <w:tc>
           <w:tcPr>
-            <w:tcW w:w="1896" w:type="dxa"/>
+            <w:tcW w:w="1410" w:type="dxa"/>
             <w:vMerge w:val="restart"/>
             <w:tcBorders>
               <w:top w:val="nil"/>
@@ -7088,7 +7030,7 @@
         </w:tc>
         <w:tc>
           <w:tcPr>
-            <w:tcW w:w="1133" w:type="dxa"/>
+            <w:tcW w:w="1003" w:type="dxa"/>
             <w:tcBorders>
               <w:top w:val="single" w:sz="4" w:space="0" w:color="000000"/>
               <w:left w:val="single" w:sz="4" w:space="0" w:color="000000"/>
@@ -7125,7 +7067,7 @@
         </w:tc>
         <w:tc>
           <w:tcPr>
-            <w:tcW w:w="1277" w:type="dxa"/>
+            <w:tcW w:w="951" w:type="dxa"/>
             <w:tcBorders>
               <w:top w:val="single" w:sz="4" w:space="0" w:color="000000"/>
               <w:left w:val="single" w:sz="4" w:space="0" w:color="000000"/>
@@ -7162,7 +7104,7 @@
         </w:tc>
         <w:tc>
           <w:tcPr>
-            <w:tcW w:w="1363" w:type="dxa"/>
+            <w:tcW w:w="643" w:type="dxa"/>
             <w:tcBorders>
               <w:top w:val="single" w:sz="4" w:space="0" w:color="000000"/>
               <w:left w:val="single" w:sz="4" w:space="0" w:color="000000"/>
@@ -7223,7 +7165,7 @@
         </w:trPr>
         <w:tc>
           <w:tcPr>
-            <w:tcW w:w="648" w:type="dxa"/>
+            <w:tcW w:w="791" w:type="dxa"/>
             <w:tcBorders>
               <w:top w:val="single" w:sz="4" w:space="0" w:color="000000"/>
               <w:left w:val="single" w:sz="8" w:space="0" w:color="000000"/>
@@ -7244,7 +7186,7 @@
         </w:tc>
         <w:tc>
           <w:tcPr>
-            <w:tcW w:w="1363" w:type="dxa"/>
+            <w:tcW w:w="3269" w:type="dxa"/>
             <w:tcBorders>
               <w:top w:val="single" w:sz="4" w:space="0" w:color="000000"/>
               <w:left w:val="single" w:sz="4" w:space="0" w:color="000000"/>
@@ -7265,7 +7207,7 @@
         </w:tc>
         <w:tc>
           <w:tcPr>
-            <w:tcW w:w="941" w:type="dxa"/>
+            <w:tcW w:w="1647" w:type="dxa"/>
             <w:tcBorders>
               <w:top w:val="single" w:sz="4" w:space="0" w:color="000000"/>
               <w:left w:val="single" w:sz="4" w:space="0" w:color="000000"/>
@@ -7286,7 +7228,7 @@
         </w:tc>
         <w:tc>
           <w:tcPr>
-            <w:tcW w:w="1358" w:type="dxa"/>
+            <w:tcW w:w="2658" w:type="dxa"/>
             <w:tcBorders>
               <w:top w:val="single" w:sz="4" w:space="0" w:color="000000"/>
               <w:left w:val="single" w:sz="4" w:space="0" w:color="000000"/>
@@ -7307,7 +7249,7 @@
         </w:tc>
         <w:tc>
           <w:tcPr>
-            <w:tcW w:w="1411" w:type="dxa"/>
+            <w:tcW w:w="903" w:type="dxa"/>
             <w:tcBorders>
               <w:top w:val="single" w:sz="4" w:space="0" w:color="000000"/>
               <w:left w:val="single" w:sz="4" w:space="0" w:color="000000"/>
@@ -7328,7 +7270,7 @@
         </w:tc>
         <w:tc>
           <w:tcPr>
-            <w:tcW w:w="1133" w:type="dxa"/>
+            <w:tcW w:w="1003" w:type="dxa"/>
             <w:tcBorders>
               <w:top w:val="single" w:sz="4" w:space="0" w:color="000000"/>
               <w:left w:val="single" w:sz="4" w:space="0" w:color="000000"/>
@@ -7349,7 +7291,7 @@
         </w:tc>
         <w:tc>
           <w:tcPr>
-            <w:tcW w:w="1277" w:type="dxa"/>
+            <w:tcW w:w="951" w:type="dxa"/>
             <w:tcBorders>
               <w:top w:val="single" w:sz="4" w:space="0" w:color="000000"/>
               <w:left w:val="single" w:sz="4" w:space="0" w:color="000000"/>
@@ -7370,7 +7312,7 @@
         </w:tc>
         <w:tc>
           <w:tcPr>
-            <w:tcW w:w="1363" w:type="dxa"/>
+            <w:tcW w:w="643" w:type="dxa"/>
             <w:tcBorders>
               <w:top w:val="single" w:sz="4" w:space="0" w:color="000000"/>
               <w:left w:val="single" w:sz="4" w:space="0" w:color="000000"/>
@@ -7391,7 +7333,7 @@
         </w:tc>
         <w:tc>
           <w:tcPr>
-            <w:tcW w:w="1896" w:type="dxa"/>
+            <w:tcW w:w="1410" w:type="dxa"/>
             <w:tcBorders>
               <w:top w:val="single" w:sz="4" w:space="0" w:color="000000"/>
               <w:left w:val="single" w:sz="4" w:space="0" w:color="000000"/>
@@ -7417,7 +7359,7 @@
         </w:trPr>
         <w:tc>
           <w:tcPr>
-            <w:tcW w:w="648" w:type="dxa"/>
+            <w:tcW w:w="791" w:type="dxa"/>
             <w:tcBorders>
               <w:top w:val="single" w:sz="4" w:space="0" w:color="000000"/>
               <w:left w:val="single" w:sz="8" w:space="0" w:color="000000"/>
@@ -7431,11 +7373,14 @@
               <w:ind w:left="0" w:right="98" w:firstLine="0"/>
               <w:jc w:val="center"/>
             </w:pPr>
-          </w:p>
-        </w:tc>
-        <w:tc>
-          <w:tcPr>
-            <w:tcW w:w="1363" w:type="dxa"/>
+            <w:r>
+              <w:t>[pk.#]</w:t>
+            </w:r>
+          </w:p>
+        </w:tc>
+        <w:tc>
+          <w:tcPr>
+            <w:tcW w:w="3269" w:type="dxa"/>
             <w:tcBorders>
               <w:top w:val="single" w:sz="4" w:space="0" w:color="000000"/>
               <w:left w:val="single" w:sz="4" w:space="0" w:color="000000"/>
@@ -7449,11 +7394,18 @@
               <w:ind w:left="0" w:right="94" w:firstLine="0"/>
               <w:jc w:val="center"/>
             </w:pPr>
-          </w:p>
-        </w:tc>
-        <w:tc>
-          <w:tcPr>
-            <w:tcW w:w="941" w:type="dxa"/>
+            <w:r>
+              <w:rPr>
+                <w:noProof/>
+                <w:lang w:val="en-US"/>
+              </w:rPr>
+              <w:t>[pk.PANGKAT;block=tbs:row]</w:t>
+            </w:r>
+          </w:p>
+        </w:tc>
+        <w:tc>
+          <w:tcPr>
+            <w:tcW w:w="1647" w:type="dxa"/>
             <w:tcBorders>
               <w:top w:val="single" w:sz="4" w:space="0" w:color="000000"/>
               <w:left w:val="single" w:sz="4" w:space="0" w:color="000000"/>
@@ -7467,11 +7419,14 @@
               <w:ind w:left="0" w:right="94" w:firstLine="0"/>
               <w:jc w:val="center"/>
             </w:pPr>
-          </w:p>
-        </w:tc>
-        <w:tc>
-          <w:tcPr>
-            <w:tcW w:w="1358" w:type="dxa"/>
+            <w:r>
+              <w:t>[pk. GOLONGAN]</w:t>
+            </w:r>
+          </w:p>
+        </w:tc>
+        <w:tc>
+          <w:tcPr>
+            <w:tcW w:w="2658" w:type="dxa"/>
             <w:tcBorders>
               <w:top w:val="single" w:sz="4" w:space="0" w:color="000000"/>
               <w:left w:val="single" w:sz="4" w:space="0" w:color="000000"/>
@@ -7485,11 +7440,22 @@
               <w:ind w:left="0" w:right="98" w:firstLine="0"/>
               <w:jc w:val="center"/>
             </w:pPr>
-          </w:p>
-        </w:tc>
-        <w:tc>
-          <w:tcPr>
-            <w:tcW w:w="1411" w:type="dxa"/>
+            <w:r>
+              <w:t>[</w:t>
+            </w:r>
+            <w:proofErr w:type="spellStart"/>
+            <w:r>
+              <w:t>pk.TMT_GOLONGAN</w:t>
+            </w:r>
+            <w:proofErr w:type="spellEnd"/>
+            <w:r>
+              <w:t>]</w:t>
+            </w:r>
+          </w:p>
+        </w:tc>
+        <w:tc>
+          <w:tcPr>
+            <w:tcW w:w="903" w:type="dxa"/>
             <w:tcBorders>
               <w:top w:val="single" w:sz="4" w:space="0" w:color="000000"/>
               <w:left w:val="single" w:sz="4" w:space="0" w:color="000000"/>
@@ -7507,7 +7473,7 @@
         </w:tc>
         <w:tc>
           <w:tcPr>
-            <w:tcW w:w="1133" w:type="dxa"/>
+            <w:tcW w:w="1003" w:type="dxa"/>
             <w:tcBorders>
               <w:top w:val="single" w:sz="4" w:space="0" w:color="000000"/>
               <w:left w:val="single" w:sz="4" w:space="0" w:color="000000"/>
@@ -7525,7 +7491,7 @@
         </w:tc>
         <w:tc>
           <w:tcPr>
-            <w:tcW w:w="1277" w:type="dxa"/>
+            <w:tcW w:w="951" w:type="dxa"/>
             <w:tcBorders>
               <w:top w:val="single" w:sz="4" w:space="0" w:color="000000"/>
               <w:left w:val="single" w:sz="4" w:space="0" w:color="000000"/>
@@ -7543,7 +7509,7 @@
         </w:tc>
         <w:tc>
           <w:tcPr>
-            <w:tcW w:w="1363" w:type="dxa"/>
+            <w:tcW w:w="643" w:type="dxa"/>
             <w:tcBorders>
               <w:top w:val="single" w:sz="4" w:space="0" w:color="000000"/>
               <w:left w:val="single" w:sz="4" w:space="0" w:color="000000"/>
@@ -7561,7 +7527,7 @@
         </w:tc>
         <w:tc>
           <w:tcPr>
-            <w:tcW w:w="1896" w:type="dxa"/>
+            <w:tcW w:w="1410" w:type="dxa"/>
             <w:tcBorders>
               <w:top w:val="single" w:sz="4" w:space="0" w:color="000000"/>
               <w:left w:val="single" w:sz="4" w:space="0" w:color="000000"/>
@@ -7726,7 +7692,6 @@
         <w:ind w:left="96" w:right="0" w:firstLine="0"/>
       </w:pPr>
       <w:r>
-        <w:lastRenderedPageBreak/>
         <w:t xml:space="preserve"> </w:t>
       </w:r>
       <w:r>
@@ -7769,8 +7734,6 @@
         <w:tblInd w:w="-14" w:type="dxa"/>
         <w:tblCellMar>
           <w:top w:w="27" w:type="dxa"/>
-          <w:left w:w="0" w:type="dxa"/>
-          <w:bottom w:w="0" w:type="dxa"/>
           <w:right w:w="79" w:type="dxa"/>
         </w:tblCellMar>
         <w:tblLook w:val="04A0" w:firstRow="1" w:lastRow="0" w:firstColumn="1" w:lastColumn="0" w:noHBand="0" w:noVBand="1"/>
@@ -9401,7 +9364,6 @@
         <w:tblCellMar>
           <w:top w:w="54" w:type="dxa"/>
           <w:left w:w="106" w:type="dxa"/>
-          <w:bottom w:w="0" w:type="dxa"/>
           <w:right w:w="46" w:type="dxa"/>
         </w:tblCellMar>
         <w:tblLook w:val="04A0" w:firstRow="1" w:lastRow="0" w:firstColumn="1" w:lastColumn="0" w:noHBand="0" w:noVBand="1"/>
@@ -9832,7 +9794,6 @@
         <w:tblCellMar>
           <w:top w:w="30" w:type="dxa"/>
           <w:left w:w="106" w:type="dxa"/>
-          <w:bottom w:w="0" w:type="dxa"/>
           <w:right w:w="46" w:type="dxa"/>
         </w:tblCellMar>
         <w:tblLook w:val="04A0" w:firstRow="1" w:lastRow="0" w:firstColumn="1" w:lastColumn="0" w:noHBand="0" w:noVBand="1"/>
@@ -10439,6 +10400,7 @@
         <w:jc w:val="left"/>
       </w:pPr>
       <w:r>
+        <w:lastRenderedPageBreak/>
         <w:t xml:space="preserve"> </w:t>
       </w:r>
     </w:p>
@@ -10527,8 +10489,6 @@
         <w:tblCellMar>
           <w:top w:w="30" w:type="dxa"/>
           <w:left w:w="106" w:type="dxa"/>
-          <w:bottom w:w="0" w:type="dxa"/>
-          <w:right w:w="0" w:type="dxa"/>
         </w:tblCellMar>
         <w:tblLook w:val="04A0" w:firstRow="1" w:lastRow="0" w:firstColumn="1" w:lastColumn="0" w:noHBand="0" w:noVBand="1"/>
       </w:tblPr>
@@ -11154,7 +11114,6 @@
         <w:jc w:val="left"/>
       </w:pPr>
       <w:r>
-        <w:lastRenderedPageBreak/>
         <w:t xml:space="preserve"> </w:t>
       </w:r>
       <w:r>
@@ -11273,7 +11232,6 @@
         <w:tblCellMar>
           <w:top w:w="54" w:type="dxa"/>
           <w:left w:w="110" w:type="dxa"/>
-          <w:bottom w:w="0" w:type="dxa"/>
           <w:right w:w="46" w:type="dxa"/>
         </w:tblCellMar>
         <w:tblLook w:val="04A0" w:firstRow="1" w:lastRow="0" w:firstColumn="1" w:lastColumn="0" w:noHBand="0" w:noVBand="1"/>
@@ -11735,7 +11693,6 @@
         <w:tblCellMar>
           <w:top w:w="54" w:type="dxa"/>
           <w:left w:w="110" w:type="dxa"/>
-          <w:bottom w:w="0" w:type="dxa"/>
           <w:right w:w="46" w:type="dxa"/>
         </w:tblCellMar>
         <w:tblLook w:val="04A0" w:firstRow="1" w:lastRow="0" w:firstColumn="1" w:lastColumn="0" w:noHBand="0" w:noVBand="1"/>
@@ -12139,8 +12096,6 @@
       </w:r>
       <w:r>
         <w:tab/>
-      </w:r>
-      <w:r>
         <w:t xml:space="preserve"> </w:t>
       </w:r>
       <w:r>
@@ -12223,8 +12178,6 @@
         <w:tblCellMar>
           <w:top w:w="30" w:type="dxa"/>
           <w:left w:w="106" w:type="dxa"/>
-          <w:bottom w:w="0" w:type="dxa"/>
-          <w:right w:w="0" w:type="dxa"/>
         </w:tblCellMar>
         <w:tblLook w:val="04A0" w:firstRow="1" w:lastRow="0" w:firstColumn="1" w:lastColumn="0" w:noHBand="0" w:noVBand="1"/>
       </w:tblPr>
@@ -12761,10 +12714,7 @@
         <w:jc w:val="left"/>
       </w:pPr>
       <w:r>
-        <w:t xml:space="preserve"> </w:t>
-      </w:r>
-      <w:r>
-        <w:t xml:space="preserve"> </w:t>
+        <w:t xml:space="preserve">  </w:t>
       </w:r>
     </w:p>
     <w:p>
@@ -12880,8 +12830,6 @@
         <w:tblCellMar>
           <w:top w:w="54" w:type="dxa"/>
           <w:left w:w="106" w:type="dxa"/>
-          <w:bottom w:w="0" w:type="dxa"/>
-          <w:right w:w="0" w:type="dxa"/>
         </w:tblCellMar>
         <w:tblLook w:val="04A0" w:firstRow="1" w:lastRow="0" w:firstColumn="1" w:lastColumn="0" w:noHBand="0" w:noVBand="1"/>
       </w:tblPr>
@@ -13328,6 +13276,7 @@
         <w:jc w:val="left"/>
       </w:pPr>
       <w:r>
+        <w:lastRenderedPageBreak/>
         <w:t xml:space="preserve"> </w:t>
       </w:r>
       <w:r>
@@ -13430,7 +13379,6 @@
         <w:tblCellMar>
           <w:top w:w="54" w:type="dxa"/>
           <w:left w:w="106" w:type="dxa"/>
-          <w:bottom w:w="0" w:type="dxa"/>
           <w:right w:w="46" w:type="dxa"/>
         </w:tblCellMar>
         <w:tblLook w:val="04A0" w:firstRow="1" w:lastRow="0" w:firstColumn="1" w:lastColumn="0" w:noHBand="0" w:noVBand="1"/>
@@ -13911,7 +13859,6 @@
       </w:pPr>
       <w:proofErr w:type="spellStart"/>
       <w:r>
-        <w:lastRenderedPageBreak/>
         <w:t>Sesudah</w:t>
       </w:r>
       <w:proofErr w:type="spellEnd"/>
@@ -14014,7 +13961,6 @@
           <w:top w:w="28" w:type="dxa"/>
           <w:left w:w="106" w:type="dxa"/>
           <w:bottom w:w="11" w:type="dxa"/>
-          <w:right w:w="0" w:type="dxa"/>
         </w:tblCellMar>
         <w:tblLook w:val="04A0" w:firstRow="1" w:lastRow="0" w:firstColumn="1" w:lastColumn="0" w:noHBand="0" w:noVBand="1"/>
       </w:tblPr>
@@ -14224,10 +14170,7 @@
               <w:jc w:val="center"/>
             </w:pPr>
             <w:r>
-              <w:t xml:space="preserve">ORGANISASI  </w:t>
-            </w:r>
-            <w:r>
-              <w:t xml:space="preserve"> </w:t>
+              <w:t xml:space="preserve">ORGANISASI   </w:t>
             </w:r>
           </w:p>
         </w:tc>
@@ -14608,7 +14551,6 @@
         <w:tblCellMar>
           <w:top w:w="54" w:type="dxa"/>
           <w:left w:w="106" w:type="dxa"/>
-          <w:bottom w:w="0" w:type="dxa"/>
           <w:right w:w="46" w:type="dxa"/>
         </w:tblCellMar>
         <w:tblLook w:val="04A0" w:firstRow="1" w:lastRow="0" w:firstColumn="1" w:lastColumn="0" w:noHBand="0" w:noVBand="1"/>
@@ -15838,10 +15780,7 @@
         <w:jc w:val="right"/>
       </w:pPr>
       <w:r>
-        <w:t>……………</w:t>
-      </w:r>
-      <w:r>
-        <w:t xml:space="preserve">………………………………………  </w:t>
+        <w:t xml:space="preserve">……………………………………………………  </w:t>
       </w:r>
     </w:p>
     <w:p>
@@ -15861,6 +15800,7 @@
         <w:jc w:val="center"/>
       </w:pPr>
       <w:r>
+        <w:lastRenderedPageBreak/>
         <w:t xml:space="preserve">Yang </w:t>
       </w:r>
       <w:proofErr w:type="spellStart"/>
@@ -16196,7 +16136,6 @@
         <w:jc w:val="right"/>
       </w:pPr>
       <w:r>
-        <w:lastRenderedPageBreak/>
         <w:t xml:space="preserve"> </w:t>
       </w:r>
     </w:p>
@@ -17776,6 +17715,11 @@
       </w:tblCellMar>
     </w:tblPr>
   </w:style>
+  <w:style w:type="character" w:customStyle="1" w:styleId="template">
+    <w:name w:val="template"/>
+    <w:basedOn w:val="DefaultParagraphFont"/>
+    <w:rsid w:val="00E23D9B"/>
+  </w:style>
 </w:styles>
 </file>
 
@@ -18038,4 +17982,16 @@
     </a:ext>
   </a:extLst>
 </a:theme>
+</file>
+
+<file path=customXml/item1.xml><?xml version="1.0" encoding="utf-8"?>
+<b:Sources xmlns:b="http://schemas.openxmlformats.org/officeDocument/2006/bibliography" xmlns="http://schemas.openxmlformats.org/officeDocument/2006/bibliography" SelectedStyle="\APASixthEditionOfficeOnline.xsl" StyleName="APA" Version="6"/>
+</file>
+
+<file path=customXml/itemProps1.xml><?xml version="1.0" encoding="utf-8"?>
+<ds:datastoreItem xmlns:ds="http://schemas.openxmlformats.org/officeDocument/2006/customXml" ds:itemID="{47AC29CA-891F-482F-8148-FB0318D15319}">
+  <ds:schemaRefs>
+    <ds:schemaRef ds:uri="http://schemas.openxmlformats.org/officeDocument/2006/bibliography"/>
+  </ds:schemaRefs>
+</ds:datastoreItem>
 </file>
</xml_diff>